<commit_message>
Update Explicación del TP - Word y PDF
</commit_message>
<xml_diff>
--- a/RecuperatoriosTP/TP4/TP Final - Explicación.docx
+++ b/RecuperatoriosTP/TP4/TP Final - Explicación.docx
@@ -85,21 +85,7 @@
         <w:rPr>
           <w:rFonts w:asciiTheme="minorHAnsi" w:hAnsiTheme="minorHAnsi" w:cstheme="minorHAnsi"/>
         </w:rPr>
-        <w:t xml:space="preserve">grama se basa todo en el </w:t>
-      </w:r>
-      <w:proofErr w:type="spellStart"/>
-      <w:r>
-        <w:rPr>
-          <w:rFonts w:asciiTheme="minorHAnsi" w:hAnsiTheme="minorHAnsi" w:cstheme="minorHAnsi"/>
-        </w:rPr>
-        <w:t>Form</w:t>
-      </w:r>
-      <w:proofErr w:type="spellEnd"/>
-      <w:r>
-        <w:rPr>
-          <w:rFonts w:asciiTheme="minorHAnsi" w:hAnsiTheme="minorHAnsi" w:cstheme="minorHAnsi"/>
-        </w:rPr>
-        <w:t xml:space="preserve"> principal, desde este podemos leer datos, abrir las distintas ventanas y realizar acciones con respecto a los clientes y las ventas.</w:t>
+        <w:t>grama se basa todo en el Form principal, desde este podemos leer datos, abrir las distintas ventanas y realizar acciones con respecto a los clientes y las ventas.</w:t>
       </w:r>
     </w:p>
     <w:p>
@@ -125,10 +111,10 @@
           <w:noProof/>
         </w:rPr>
         <w:drawing>
-          <wp:inline distT="0" distB="0" distL="0" distR="0" wp14:anchorId="60570DEF" wp14:editId="08E7D426">
-            <wp:extent cx="4511325" cy="2743200"/>
-            <wp:effectExtent l="0" t="0" r="3810" b="0"/>
-            <wp:docPr id="1" name="Imagen 1"/>
+          <wp:inline distT="0" distB="0" distL="0" distR="0" wp14:anchorId="3540B733" wp14:editId="3B12D4DC">
+            <wp:extent cx="4112789" cy="2552700"/>
+            <wp:effectExtent l="0" t="0" r="2540" b="0"/>
+            <wp:docPr id="9" name="Imagen 9"/>
             <wp:cNvGraphicFramePr>
               <a:graphicFrameLocks xmlns:a="http://schemas.openxmlformats.org/drawingml/2006/main" noChangeAspect="1"/>
             </wp:cNvGraphicFramePr>
@@ -148,7 +134,7 @@
                   <pic:spPr>
                     <a:xfrm>
                       <a:off x="0" y="0"/>
-                      <a:ext cx="4577308" cy="2783322"/>
+                      <a:ext cx="4136043" cy="2567133"/>
                     </a:xfrm>
                     <a:prstGeom prst="rect">
                       <a:avLst/>
@@ -162,6 +148,19 @@
       </w:r>
     </w:p>
     <w:p>
+      <w:pPr>
+        <w:rPr>
+          <w:rFonts w:asciiTheme="minorHAnsi" w:hAnsiTheme="minorHAnsi" w:cstheme="minorHAnsi"/>
+        </w:rPr>
+      </w:pPr>
+      <w:r>
+        <w:rPr>
+          <w:rFonts w:asciiTheme="minorHAnsi" w:hAnsiTheme="minorHAnsi" w:cstheme="minorHAnsi"/>
+        </w:rPr>
+        <w:t>Ya hay algunos datos cargados dentro del programa.</w:t>
+      </w:r>
+    </w:p>
+    <w:p>
       <w:r>
         <w:rPr>
           <w:rFonts w:asciiTheme="minorHAnsi" w:hAnsiTheme="minorHAnsi" w:cstheme="minorHAnsi"/>
@@ -230,7 +229,16 @@
         <w:t>Nombre</w:t>
       </w:r>
       <w:r>
-        <w:t>: Sólo letras.</w:t>
+        <w:t>: Sólo letras</w:t>
+      </w:r>
+      <w:r>
+        <w:t xml:space="preserve"> </w:t>
+      </w:r>
+      <w:r>
+        <w:t>y espacios</w:t>
+      </w:r>
+      <w:r>
+        <w:t>.</w:t>
       </w:r>
     </w:p>
     <w:p>
@@ -249,7 +257,13 @@
         <w:t>Apellido</w:t>
       </w:r>
       <w:r>
-        <w:t>: Sólo letras.</w:t>
+        <w:t>: Sólo letras</w:t>
+      </w:r>
+      <w:r>
+        <w:t xml:space="preserve"> y espacios</w:t>
+      </w:r>
+      <w:r>
+        <w:t>.</w:t>
       </w:r>
     </w:p>
     <w:p>
@@ -305,9 +319,9 @@
           <w:noProof/>
         </w:rPr>
         <w:drawing>
-          <wp:inline distT="0" distB="0" distL="0" distR="0" wp14:anchorId="1A138B4F" wp14:editId="6C3B0A3E">
-            <wp:extent cx="2398694" cy="1837509"/>
-            <wp:effectExtent l="0" t="0" r="1905" b="0"/>
+          <wp:inline distT="0" distB="0" distL="0" distR="0" wp14:anchorId="1A138B4F" wp14:editId="165E6C4A">
+            <wp:extent cx="2243301" cy="1718470"/>
+            <wp:effectExtent l="0" t="0" r="5080" b="0"/>
             <wp:docPr id="6" name="Imagen 6"/>
             <wp:cNvGraphicFramePr>
               <a:graphicFrameLocks xmlns:a="http://schemas.openxmlformats.org/drawingml/2006/main" noChangeAspect="1"/>
@@ -328,7 +342,7 @@
                   <pic:spPr>
                     <a:xfrm>
                       <a:off x="0" y="0"/>
-                      <a:ext cx="2432064" cy="1863072"/>
+                      <a:ext cx="2314521" cy="1773028"/>
                     </a:xfrm>
                     <a:prstGeom prst="rect">
                       <a:avLst/>
@@ -734,8 +748,15 @@
       <w:r>
         <w:t xml:space="preserve"> no puede ser negativo ni mayor al valor total.</w:t>
       </w:r>
-    </w:p>
-    <w:p/>
+      <w:r>
+        <w:t xml:space="preserve"> </w:t>
+      </w:r>
+      <w:bookmarkStart w:id="1" w:name="EventoSeñaInvalida"/>
+      <w:r>
+        <w:t>Y si el monto es menor al 5% del valor total de la compra, este será denegado y tomado como 0.</w:t>
+      </w:r>
+      <w:bookmarkEnd w:id="1"/>
+    </w:p>
     <w:p>
       <w:r>
         <w:t xml:space="preserve">Luego de seleccionar una opción, </w:t>
@@ -778,7 +799,13 @@
     </w:p>
     <w:p>
       <w:r>
-        <w:t xml:space="preserve">De esta forma, ya tenemos una nueva venta asociada a un </w:t>
+        <w:t>De esta forma, ya tenemos una nueva venta asociada a</w:t>
+      </w:r>
+      <w:r>
+        <w:t>l DNI de un</w:t>
+      </w:r>
+      <w:r>
+        <w:t xml:space="preserve"> </w:t>
       </w:r>
       <w:r>
         <w:rPr>
@@ -788,39 +815,15 @@
         <w:t>Cliente</w:t>
       </w:r>
       <w:r>
-        <w:t xml:space="preserve">, con todos sus atributos </w:t>
-      </w:r>
-      <w:r>
-        <w:t>completos.</w:t>
-      </w:r>
-    </w:p>
-    <w:p>
-      <w:r>
-        <w:t>Una vez agregamos el pedido, podemos ver que se agrega a lista (</w:t>
-      </w:r>
-      <w:proofErr w:type="spellStart"/>
-      <w:r>
-        <w:t>izq</w:t>
-      </w:r>
-      <w:proofErr w:type="spellEnd"/>
-      <w:r>
-        <w:t xml:space="preserve">) y cuando </w:t>
-      </w:r>
-      <w:proofErr w:type="spellStart"/>
-      <w:r>
-        <w:t>clickeamos</w:t>
-      </w:r>
-      <w:proofErr w:type="spellEnd"/>
-      <w:r>
-        <w:t>, podemos ver su información más detalladamente en el cuadro (</w:t>
-      </w:r>
-      <w:proofErr w:type="spellStart"/>
-      <w:r>
-        <w:t>der</w:t>
-      </w:r>
-      <w:proofErr w:type="spellEnd"/>
-      <w:r>
-        <w:t>).</w:t>
+        <w:t>.</w:t>
+      </w:r>
+    </w:p>
+    <w:p>
+      <w:r>
+        <w:t xml:space="preserve">Una vez agregamos el pedido, podemos ver que se agrega a lista </w:t>
+      </w:r>
+      <w:r>
+        <w:t>de la izquierda.</w:t>
       </w:r>
     </w:p>
     <w:p>
@@ -832,9 +835,9 @@
           <w:noProof/>
         </w:rPr>
         <w:drawing>
-          <wp:inline distT="0" distB="0" distL="0" distR="0" wp14:anchorId="58E4CA07" wp14:editId="20FC865C">
-            <wp:extent cx="5024846" cy="3055458"/>
-            <wp:effectExtent l="0" t="0" r="4445" b="0"/>
+          <wp:inline distT="0" distB="0" distL="0" distR="0" wp14:anchorId="58E4CA07" wp14:editId="60761C86">
+            <wp:extent cx="4865024" cy="3019488"/>
+            <wp:effectExtent l="0" t="0" r="0" b="0"/>
             <wp:docPr id="15" name="Imagen 15"/>
             <wp:cNvGraphicFramePr>
               <a:graphicFrameLocks xmlns:a="http://schemas.openxmlformats.org/drawingml/2006/main" noChangeAspect="1"/>
@@ -843,11 +846,17 @@
               <a:graphicData uri="http://schemas.openxmlformats.org/drawingml/2006/picture">
                 <pic:pic xmlns:pic="http://schemas.openxmlformats.org/drawingml/2006/picture">
                   <pic:nvPicPr>
-                    <pic:cNvPr id="1" name=""/>
+                    <pic:cNvPr id="15" name="Imagen 15"/>
                     <pic:cNvPicPr/>
                   </pic:nvPicPr>
                   <pic:blipFill>
-                    <a:blip r:embed="rId12"/>
+                    <a:blip r:embed="rId12">
+                      <a:extLst>
+                        <a:ext uri="{28A0092B-C50C-407E-A947-70E740481C1C}">
+                          <a14:useLocalDpi xmlns:a14="http://schemas.microsoft.com/office/drawing/2010/main" val="0"/>
+                        </a:ext>
+                      </a:extLst>
+                    </a:blip>
                     <a:stretch>
                       <a:fillRect/>
                     </a:stretch>
@@ -855,7 +864,7 @@
                   <pic:spPr>
                     <a:xfrm>
                       <a:off x="0" y="0"/>
-                      <a:ext cx="5037751" cy="3063305"/>
+                      <a:ext cx="4865024" cy="3019488"/>
                     </a:xfrm>
                     <a:prstGeom prst="rect">
                       <a:avLst/>
@@ -870,25 +879,49 @@
     </w:p>
     <w:p>
       <w:r>
-        <w:t>Con el cliente es lo mismo, lo seleccionamos y abajo se muestran sus datos. También podemos ver que, al abonar $500 de seña (con un precio total de $1.296,57), el cliente queda debiendo $796,57.</w:t>
+        <w:t xml:space="preserve">Si presionamos sobre el texto </w:t>
+      </w:r>
+      <w:r>
+        <w:rPr>
+          <w:u w:val="single"/>
+        </w:rPr>
+        <w:t>Ventas</w:t>
+      </w:r>
+      <w:r>
+        <w:t>, este nos abrirá la aplicación de Notas con los datos de todas las ventas.</w:t>
+      </w:r>
+      <w:r>
+        <w:t xml:space="preserve"> Lo mismo con </w:t>
+      </w:r>
+      <w:r>
+        <w:rPr>
+          <w:u w:val="single"/>
+        </w:rPr>
+        <w:t>Clientes</w:t>
+      </w:r>
+      <w:r>
+        <w:t>.</w:t>
       </w:r>
     </w:p>
     <w:p>
       <w:pPr>
         <w:pStyle w:val="Ttulo2"/>
       </w:pPr>
-      <w:bookmarkStart w:id="1" w:name="_Eliminar_cliente"/>
-      <w:bookmarkEnd w:id="1"/>
+      <w:bookmarkStart w:id="2" w:name="_Eliminar_cliente"/>
+      <w:bookmarkEnd w:id="2"/>
       <w:r>
         <w:t>Eliminar cliente</w:t>
       </w:r>
     </w:p>
     <w:p>
       <w:r>
-        <w:t xml:space="preserve">Esta opción es bastante simple y deductiva, al seleccionar un cliente y presionar el botón, nos pide una confirmación. Si confirmamos la acción, el </w:t>
-      </w:r>
-      <w:r>
-        <w:t>programa busca en la lista de clientes al que concuerde con los datos del DNI seleccionado; una vez que lo encuentra, lo remueve y continúa con la ejecución.</w:t>
+        <w:t xml:space="preserve">Esta opción es bastante simple y deductiva, al seleccionar un cliente y presionar el botón, nos pide una confirmación. Si confirmamos la acción, </w:t>
+      </w:r>
+      <w:r>
+        <w:t>se borra el valor de la base de datos</w:t>
+      </w:r>
+      <w:r>
+        <w:t xml:space="preserve"> y continúa con la ejecución.</w:t>
       </w:r>
     </w:p>
     <w:p>
@@ -901,18 +934,13 @@
     </w:p>
     <w:p>
       <w:r>
-        <w:t xml:space="preserve">Esta acción es muy parecida a la anterior, tan solo que, en vez de eliminar al cliente, establece su deuda en $0. Esta acción también pide una confirmación, y, tal como </w:t>
-      </w:r>
-      <w:hyperlink w:anchor="_Eliminar_cliente" w:history="1">
-        <w:r>
-          <w:rPr>
-            <w:rStyle w:val="Hipervnculo"/>
-          </w:rPr>
-          <w:t>Eliminar</w:t>
-        </w:r>
-      </w:hyperlink>
-      <w:r>
-        <w:t xml:space="preserve">, busca el cliente con el DNI correspondiente y modifica su atributo </w:t>
+        <w:t xml:space="preserve">Esta acción es muy parecida a la anterior, tan solo que, en vez de eliminar al cliente, establece su deuda en $0. Esta acción también pide una confirmación, y modifica </w:t>
+      </w:r>
+      <w:r>
+        <w:t>el campo</w:t>
+      </w:r>
+      <w:r>
+        <w:t xml:space="preserve"> </w:t>
       </w:r>
       <w:r>
         <w:rPr>
@@ -931,7 +959,18 @@
         <w:t xml:space="preserve"> </w:t>
       </w:r>
       <w:r>
-        <w:t>en 0.</w:t>
+        <w:t>del cliente en la base de datos a</w:t>
+      </w:r>
+      <w:r>
+        <w:rPr>
+          <w:color w:val="002060"/>
+          <w:sz w:val="22"/>
+          <w:szCs w:val="20"/>
+        </w:rPr>
+        <w:t xml:space="preserve"> </w:t>
+      </w:r>
+      <w:r>
+        <w:t>0.</w:t>
       </w:r>
     </w:p>
     <w:p>
@@ -967,10 +1006,25 @@
         <w:t>X</w:t>
       </w:r>
       <w:r>
-        <w:t xml:space="preserve"> en la esquina superior derecha. Cuando decidimos cerrarlo, nos pregunta si queremos guardar los datos modificados o no, o si queremos cancelar la acción. Si decidimos guardar, los nuevos datos se escriben y/o eliminan en el archivo</w:t>
-      </w:r>
-      <w:r>
-        <w:t>.</w:t>
+        <w:t xml:space="preserve"> en la esquina superior derecha.</w:t>
+      </w:r>
+      <w:r>
+        <w:t xml:space="preserve"> </w:t>
+      </w:r>
+      <w:r>
+        <w:t>Al presionar este botón, nos pide una confirmación</w:t>
+      </w:r>
+      <w:r>
+        <w:t xml:space="preserve">. Si decidimos </w:t>
+      </w:r>
+      <w:r>
+        <w:t>cerrar</w:t>
+      </w:r>
+      <w:r>
+        <w:t xml:space="preserve">, </w:t>
+      </w:r>
+      <w:r>
+        <w:t>se escriben los datos de clientes en un XML y ventas en XML y .txt.</w:t>
       </w:r>
     </w:p>
     <w:p>
@@ -982,9 +1036,9 @@
           <w:noProof/>
         </w:rPr>
         <w:drawing>
-          <wp:inline distT="0" distB="0" distL="0" distR="0" wp14:anchorId="75340295" wp14:editId="601A20F2">
-            <wp:extent cx="2671355" cy="1462885"/>
-            <wp:effectExtent l="0" t="0" r="0" b="4445"/>
+          <wp:inline distT="0" distB="0" distL="0" distR="0" wp14:anchorId="75340295" wp14:editId="6C242490">
+            <wp:extent cx="1997093" cy="1465952"/>
+            <wp:effectExtent l="0" t="0" r="3175" b="1270"/>
             <wp:docPr id="16" name="Imagen 16"/>
             <wp:cNvGraphicFramePr>
               <a:graphicFrameLocks xmlns:a="http://schemas.openxmlformats.org/drawingml/2006/main" noChangeAspect="1"/>
@@ -993,11 +1047,17 @@
               <a:graphicData uri="http://schemas.openxmlformats.org/drawingml/2006/picture">
                 <pic:pic xmlns:pic="http://schemas.openxmlformats.org/drawingml/2006/picture">
                   <pic:nvPicPr>
-                    <pic:cNvPr id="1" name=""/>
+                    <pic:cNvPr id="16" name="Imagen 16"/>
                     <pic:cNvPicPr/>
                   </pic:nvPicPr>
                   <pic:blipFill>
-                    <a:blip r:embed="rId13"/>
+                    <a:blip r:embed="rId13">
+                      <a:extLst>
+                        <a:ext uri="{28A0092B-C50C-407E-A947-70E740481C1C}">
+                          <a14:useLocalDpi xmlns:a14="http://schemas.microsoft.com/office/drawing/2010/main" val="0"/>
+                        </a:ext>
+                      </a:extLst>
+                    </a:blip>
                     <a:stretch>
                       <a:fillRect/>
                     </a:stretch>
@@ -1005,7 +1065,7 @@
                   <pic:spPr>
                     <a:xfrm>
                       <a:off x="0" y="0"/>
-                      <a:ext cx="2676956" cy="1465952"/>
+                      <a:ext cx="1997093" cy="1465952"/>
                     </a:xfrm>
                     <a:prstGeom prst="rect">
                       <a:avLst/>
@@ -1040,8 +1100,10 @@
       <w:pPr>
         <w:pStyle w:val="Ttulo2"/>
       </w:pPr>
-      <w:bookmarkStart w:id="2" w:name="_Producto_y_derivadas:"/>
-      <w:bookmarkEnd w:id="2"/>
+      <w:bookmarkStart w:id="3" w:name="_Producto_y_derivadas:"/>
+      <w:bookmarkStart w:id="4" w:name="_Producto_y_derivadas"/>
+      <w:bookmarkEnd w:id="3"/>
+      <w:bookmarkEnd w:id="4"/>
       <w:r>
         <w:t>Producto y derivadas</w:t>
       </w:r>
@@ -1055,10 +1117,10 @@
           <w:noProof/>
         </w:rPr>
         <w:drawing>
-          <wp:inline distT="0" distB="0" distL="0" distR="0" wp14:anchorId="40EFDD56" wp14:editId="74E06BF4">
-            <wp:extent cx="5372100" cy="5386464"/>
-            <wp:effectExtent l="0" t="0" r="0" b="5080"/>
-            <wp:docPr id="17" name="Imagen 17"/>
+          <wp:inline distT="0" distB="0" distL="0" distR="0" wp14:anchorId="35EB4F0D" wp14:editId="33E03F13">
+            <wp:extent cx="6116649" cy="4895850"/>
+            <wp:effectExtent l="0" t="0" r="0" b="0"/>
+            <wp:docPr id="3" name="Imagen 3"/>
             <wp:cNvGraphicFramePr>
               <a:graphicFrameLocks xmlns:a="http://schemas.openxmlformats.org/drawingml/2006/main" noChangeAspect="1"/>
             </wp:cNvGraphicFramePr>
@@ -1066,12 +1128,12 @@
               <a:graphicData uri="http://schemas.openxmlformats.org/drawingml/2006/picture">
                 <pic:pic xmlns:pic="http://schemas.openxmlformats.org/drawingml/2006/picture">
                   <pic:nvPicPr>
-                    <pic:cNvPr id="17" name="Imagen 17"/>
+                    <pic:cNvPr id="0" name="Picture 1"/>
                     <pic:cNvPicPr>
                       <a:picLocks noChangeAspect="1" noChangeArrowheads="1"/>
                     </pic:cNvPicPr>
                   </pic:nvPicPr>
-                  <pic:blipFill>
+                  <pic:blipFill rotWithShape="1">
                     <a:blip r:embed="rId14">
                       <a:extLst>
                         <a:ext uri="{28A0092B-C50C-407E-A947-70E740481C1C}">
@@ -1079,15 +1141,13 @@
                         </a:ext>
                       </a:extLst>
                     </a:blip>
-                    <a:srcRect l="133" r="133"/>
-                    <a:stretch>
-                      <a:fillRect/>
-                    </a:stretch>
+                    <a:srcRect t="5758"/>
+                    <a:stretch/>
                   </pic:blipFill>
                   <pic:spPr bwMode="auto">
                     <a:xfrm>
                       <a:off x="0" y="0"/>
-                      <a:ext cx="5383245" cy="5397639"/>
+                      <a:ext cx="6147670" cy="4920679"/>
                     </a:xfrm>
                     <a:prstGeom prst="rect">
                       <a:avLst/>
@@ -1113,19 +1173,15 @@
       <w:pPr>
         <w:pStyle w:val="Ttulo2"/>
       </w:pPr>
-      <w:bookmarkStart w:id="3" w:name="_Venta_Cliente"/>
-      <w:bookmarkEnd w:id="3"/>
+      <w:bookmarkStart w:id="5" w:name="_Venta_Cliente"/>
+      <w:bookmarkEnd w:id="5"/>
       <w:r>
         <w:t>Venta</w:t>
       </w:r>
       <w:r>
         <w:tab/>
-      </w:r>
-      <w:bookmarkStart w:id="4" w:name="Cliente"/>
-      <w:r>
         <w:t>Cliente</w:t>
       </w:r>
-      <w:bookmarkEnd w:id="4"/>
     </w:p>
     <w:p>
       <w:pPr>
@@ -1133,17 +1189,18 @@
           <w:tab w:val="left" w:pos="5670"/>
         </w:tabs>
         <w:ind w:left="0"/>
-        <w:jc w:val="center"/>
-      </w:pPr>
+      </w:pPr>
+      <w:bookmarkStart w:id="6" w:name="_Cliente"/>
+      <w:bookmarkEnd w:id="6"/>
       <w:r>
         <w:rPr>
           <w:noProof/>
         </w:rPr>
         <w:drawing>
-          <wp:inline distT="0" distB="0" distL="0" distR="0" wp14:anchorId="2A34DBE8" wp14:editId="08B717AA">
-            <wp:extent cx="6924431" cy="3200400"/>
-            <wp:effectExtent l="0" t="0" r="0" b="0"/>
-            <wp:docPr id="22" name="Imagen 22"/>
+          <wp:inline distT="0" distB="0" distL="0" distR="0" wp14:anchorId="6ACDC72B" wp14:editId="4EBB121E">
+            <wp:extent cx="6296025" cy="2487143"/>
+            <wp:effectExtent l="0" t="0" r="0" b="8890"/>
+            <wp:docPr id="5" name="Imagen 5"/>
             <wp:cNvGraphicFramePr>
               <a:graphicFrameLocks xmlns:a="http://schemas.openxmlformats.org/drawingml/2006/main" noChangeAspect="1"/>
             </wp:cNvGraphicFramePr>
@@ -1151,7 +1208,7 @@
               <a:graphicData uri="http://schemas.openxmlformats.org/drawingml/2006/picture">
                 <pic:pic xmlns:pic="http://schemas.openxmlformats.org/drawingml/2006/picture">
                   <pic:nvPicPr>
-                    <pic:cNvPr id="0" name="Picture 64"/>
+                    <pic:cNvPr id="0" name="Picture 2"/>
                     <pic:cNvPicPr>
                       <a:picLocks noChangeAspect="1" noChangeArrowheads="1"/>
                     </pic:cNvPicPr>
@@ -1172,7 +1229,7 @@
                   <pic:spPr bwMode="auto">
                     <a:xfrm>
                       <a:off x="0" y="0"/>
-                      <a:ext cx="6928182" cy="3202134"/>
+                      <a:ext cx="6327431" cy="2499549"/>
                     </a:xfrm>
                     <a:prstGeom prst="rect">
                       <a:avLst/>
@@ -1188,8 +1245,83 @@
           </wp:inline>
         </w:drawing>
       </w:r>
-      <w:bookmarkStart w:id="5" w:name="_Cliente"/>
-      <w:bookmarkEnd w:id="5"/>
+    </w:p>
+    <w:p>
+      <w:pPr>
+        <w:pStyle w:val="Ttulo2"/>
+      </w:pPr>
+      <w:bookmarkStart w:id="7" w:name="_Extensiones"/>
+      <w:bookmarkEnd w:id="7"/>
+      <w:r>
+        <w:t>Extensiones</w:t>
+      </w:r>
+    </w:p>
+    <w:p>
+      <w:pPr>
+        <w:rPr>
+          <w:rFonts w:ascii="Goudy Old Style" w:hAnsi="Goudy Old Style"/>
+          <w:b/>
+          <w:bCs/>
+          <w:sz w:val="32"/>
+          <w:szCs w:val="32"/>
+        </w:rPr>
+      </w:pPr>
+      <w:r>
+        <w:rPr>
+          <w:noProof/>
+        </w:rPr>
+        <w:drawing>
+          <wp:inline distT="0" distB="0" distL="0" distR="0" wp14:anchorId="152189CB" wp14:editId="44AC63E9">
+            <wp:extent cx="2895600" cy="979936"/>
+            <wp:effectExtent l="0" t="0" r="0" b="0"/>
+            <wp:docPr id="7" name="Imagen 7"/>
+            <wp:cNvGraphicFramePr>
+              <a:graphicFrameLocks xmlns:a="http://schemas.openxmlformats.org/drawingml/2006/main" noChangeAspect="1"/>
+            </wp:cNvGraphicFramePr>
+            <a:graphic xmlns:a="http://schemas.openxmlformats.org/drawingml/2006/main">
+              <a:graphicData uri="http://schemas.openxmlformats.org/drawingml/2006/picture">
+                <pic:pic xmlns:pic="http://schemas.openxmlformats.org/drawingml/2006/picture">
+                  <pic:nvPicPr>
+                    <pic:cNvPr id="0" name="Picture 3"/>
+                    <pic:cNvPicPr>
+                      <a:picLocks noChangeAspect="1" noChangeArrowheads="1"/>
+                    </pic:cNvPicPr>
+                  </pic:nvPicPr>
+                  <pic:blipFill rotWithShape="1">
+                    <a:blip r:embed="rId16">
+                      <a:extLst>
+                        <a:ext uri="{28A0092B-C50C-407E-A947-70E740481C1C}">
+                          <a14:useLocalDpi xmlns:a14="http://schemas.microsoft.com/office/drawing/2010/main" val="0"/>
+                        </a:ext>
+                      </a:extLst>
+                    </a:blip>
+                    <a:srcRect l="9690" t="20797" r="9279" b="20354"/>
+                    <a:stretch/>
+                  </pic:blipFill>
+                  <pic:spPr bwMode="auto">
+                    <a:xfrm>
+                      <a:off x="0" y="0"/>
+                      <a:ext cx="2962729" cy="1002654"/>
+                    </a:xfrm>
+                    <a:prstGeom prst="rect">
+                      <a:avLst/>
+                    </a:prstGeom>
+                    <a:noFill/>
+                    <a:ln>
+                      <a:noFill/>
+                    </a:ln>
+                    <a:extLst>
+                      <a:ext uri="{53640926-AAD7-44D8-BBD7-CCE9431645EC}">
+                        <a14:shadowObscured xmlns:a14="http://schemas.microsoft.com/office/drawing/2010/main"/>
+                      </a:ext>
+                    </a:extLst>
+                  </pic:spPr>
+                </pic:pic>
+              </a:graphicData>
+            </a:graphic>
+          </wp:inline>
+        </w:drawing>
+      </w:r>
     </w:p>
     <w:p>
       <w:pPr>
@@ -1225,7 +1357,6 @@
       <w:r>
         <w:t xml:space="preserve">, las cuales se encargan de que los datos de este sean válidos y no haya fallos más adelante. Respecto a estas excepciones, cree una clase del tipo </w:t>
       </w:r>
-      <w:proofErr w:type="spellStart"/>
       <w:r>
         <w:rPr>
           <w:i/>
@@ -1233,7 +1364,6 @@
         </w:rPr>
         <w:t>Exception</w:t>
       </w:r>
-      <w:proofErr w:type="spellEnd"/>
       <w:r>
         <w:t xml:space="preserve"> como clase padre, para luego derivar de esta las otras excepciones y así hacerlo más fácil de atrapar si se lanza alguna.</w:t>
       </w:r>
@@ -1251,7 +1381,6 @@
       <w:r>
         <w:t xml:space="preserve">encontrarse controladas en </w:t>
       </w:r>
-      <w:proofErr w:type="spellStart"/>
       <w:r>
         <w:rPr>
           <w:i/>
@@ -1259,11 +1388,9 @@
         </w:rPr>
         <w:t>FrmPrincipal</w:t>
       </w:r>
-      <w:proofErr w:type="spellEnd"/>
       <w:r>
         <w:t xml:space="preserve"> y en </w:t>
       </w:r>
-      <w:proofErr w:type="spellStart"/>
       <w:r>
         <w:rPr>
           <w:i/>
@@ -1271,7 +1398,6 @@
         </w:rPr>
         <w:t>FrmAgregarCliente</w:t>
       </w:r>
-      <w:proofErr w:type="spellEnd"/>
       <w:r>
         <w:t>.</w:t>
       </w:r>
@@ -1280,25 +1406,14 @@
       <w:pPr>
         <w:pStyle w:val="Ttulo2"/>
       </w:pPr>
-      <w:proofErr w:type="spellStart"/>
-      <w:r>
-        <w:t>Unit</w:t>
-      </w:r>
-      <w:proofErr w:type="spellEnd"/>
-      <w:r>
-        <w:t xml:space="preserve"> </w:t>
-      </w:r>
-      <w:proofErr w:type="spellStart"/>
-      <w:r>
-        <w:t>Testing</w:t>
-      </w:r>
-      <w:proofErr w:type="spellEnd"/>
+      <w:r>
+        <w:t>Unit Testing</w:t>
+      </w:r>
     </w:p>
     <w:p>
       <w:r>
         <w:t xml:space="preserve">Dentro de la solución, se encuentra el proyecto </w:t>
       </w:r>
-      <w:proofErr w:type="spellStart"/>
       <w:r>
         <w:rPr>
           <w:b/>
@@ -1306,7 +1421,6 @@
         </w:rPr>
         <w:t>UnitTesting</w:t>
       </w:r>
-      <w:proofErr w:type="spellEnd"/>
       <w:r>
         <w:t>, la cual tiene dos clases:</w:t>
       </w:r>
@@ -1315,15 +1429,19 @@
       <w:pPr>
         <w:pStyle w:val="Ttulo3"/>
       </w:pPr>
-      <w:proofErr w:type="spellStart"/>
       <w:r>
         <w:t>ClienteTest</w:t>
       </w:r>
-      <w:proofErr w:type="spellEnd"/>
-    </w:p>
-    <w:p>
-      <w:r>
-        <w:t xml:space="preserve">Aquí realizo 5 pruebas de cuatro métodos de la clase </w:t>
+    </w:p>
+    <w:p>
+      <w:r>
+        <w:t xml:space="preserve">Aquí realizo </w:t>
+      </w:r>
+      <w:r>
+        <w:t>3</w:t>
+      </w:r>
+      <w:r>
+        <w:t xml:space="preserve"> pruebas de cuatro métodos de la clase </w:t>
       </w:r>
       <w:hyperlink w:anchor="Cliente" w:history="1">
         <w:r>
@@ -1350,16 +1468,17 @@
           <w:sz w:val="22"/>
         </w:rPr>
       </w:pPr>
-      <w:proofErr w:type="spellStart"/>
       <w:r>
         <w:rPr>
           <w:rFonts w:ascii="Consolas" w:hAnsi="Consolas"/>
           <w:color w:val="002060"/>
           <w:sz w:val="22"/>
         </w:rPr>
-        <w:t>GetClientePorDni</w:t>
-      </w:r>
-      <w:proofErr w:type="spellEnd"/>
+        <w:t>Constructor de Cliente</w:t>
+      </w:r>
+      <w:r>
+        <w:t xml:space="preserve"> (2)</w:t>
+      </w:r>
     </w:p>
     <w:p>
       <w:pPr>
@@ -1380,100 +1499,57 @@
           <w:color w:val="002060"/>
           <w:sz w:val="22"/>
         </w:rPr>
-        <w:t>Constructor de Cliente</w:t>
-      </w:r>
-      <w:r>
-        <w:t xml:space="preserve"> (2)</w:t>
-      </w:r>
-    </w:p>
-    <w:p>
-      <w:pPr>
-        <w:pStyle w:val="Prrafodelista"/>
-        <w:numPr>
-          <w:ilvl w:val="0"/>
-          <w:numId w:val="3"/>
-        </w:numPr>
+        <w:t>CadenaEsValida</w:t>
+      </w:r>
+    </w:p>
+    <w:p>
+      <w:pPr>
+        <w:pStyle w:val="Ttulo3"/>
+      </w:pPr>
+      <w:r>
+        <w:t>ProductoTest</w:t>
+      </w:r>
+    </w:p>
+    <w:p>
+      <w:r>
+        <w:t>En esta clase realizo dos test del mismo método</w:t>
+      </w:r>
+      <w:r>
+        <w:t xml:space="preserve"> de </w:t>
+      </w:r>
+      <w:hyperlink w:anchor="_Producto_y_derivadas" w:history="1">
+        <w:r>
+          <w:rPr>
+            <w:rStyle w:val="Hipervnculo"/>
+          </w:rPr>
+          <w:t>Producto</w:t>
+        </w:r>
+      </w:hyperlink>
+      <w:r>
+        <w:t xml:space="preserve">, </w:t>
+      </w:r>
+      <w:r>
         <w:rPr>
           <w:rFonts w:ascii="Consolas" w:hAnsi="Consolas"/>
           <w:color w:val="002060"/>
           <w:sz w:val="22"/>
         </w:rPr>
-      </w:pPr>
-      <w:proofErr w:type="spellStart"/>
+        <w:t>GetProductoPorId</w:t>
+      </w:r>
+      <w:r>
+        <w:t>.</w:t>
+      </w:r>
+    </w:p>
+    <w:p>
+      <w:pPr>
+        <w:pStyle w:val="Ttulo2"/>
+      </w:pPr>
+      <w:r>
+        <w:t>Generics</w:t>
+      </w:r>
       <w:r>
         <w:rPr>
           <w:rFonts w:ascii="Consolas" w:hAnsi="Consolas"/>
-          <w:color w:val="002060"/>
-          <w:sz w:val="22"/>
-        </w:rPr>
-        <w:t>CadenaEsValida</w:t>
-      </w:r>
-      <w:proofErr w:type="spellEnd"/>
-    </w:p>
-    <w:p>
-      <w:pPr>
-        <w:pStyle w:val="Prrafodelista"/>
-        <w:numPr>
-          <w:ilvl w:val="0"/>
-          <w:numId w:val="3"/>
-        </w:numPr>
-        <w:rPr>
-          <w:rFonts w:ascii="Consolas" w:hAnsi="Consolas"/>
-          <w:color w:val="002060"/>
-          <w:sz w:val="22"/>
-        </w:rPr>
-      </w:pPr>
-      <w:proofErr w:type="spellStart"/>
-      <w:r>
-        <w:rPr>
-          <w:rFonts w:ascii="Consolas" w:hAnsi="Consolas"/>
-          <w:color w:val="002060"/>
-          <w:sz w:val="22"/>
-        </w:rPr>
-        <w:t>AgregarCliente</w:t>
-      </w:r>
-      <w:proofErr w:type="spellEnd"/>
-    </w:p>
-    <w:p>
-      <w:pPr>
-        <w:pStyle w:val="Ttulo3"/>
-      </w:pPr>
-      <w:proofErr w:type="spellStart"/>
-      <w:r>
-        <w:t>ProductoTest</w:t>
-      </w:r>
-      <w:proofErr w:type="spellEnd"/>
-    </w:p>
-    <w:p>
-      <w:r>
-        <w:t xml:space="preserve">En esta clase realizo dos test del mismo método, </w:t>
-      </w:r>
-      <w:proofErr w:type="spellStart"/>
-      <w:r>
-        <w:rPr>
-          <w:rFonts w:ascii="Consolas" w:hAnsi="Consolas"/>
-          <w:color w:val="002060"/>
-          <w:sz w:val="22"/>
-        </w:rPr>
-        <w:t>GetProductoPorId</w:t>
-      </w:r>
-      <w:proofErr w:type="spellEnd"/>
-      <w:r>
-        <w:t>.</w:t>
-      </w:r>
-    </w:p>
-    <w:p>
-      <w:pPr>
-        <w:pStyle w:val="Ttulo2"/>
-      </w:pPr>
-      <w:proofErr w:type="spellStart"/>
-      <w:r>
-        <w:t>Generics</w:t>
-      </w:r>
-      <w:proofErr w:type="spellEnd"/>
-      <w:r>
-        <w:rPr>
-          <w:rFonts w:ascii="Consolas" w:hAnsi="Consolas"/>
         </w:rPr>
         <w:t>&lt;T&gt;</w:t>
       </w:r>
@@ -1482,7 +1558,6 @@
       <w:r>
         <w:t xml:space="preserve">El tipo genérico lo incluí en la clase </w:t>
       </w:r>
-      <w:proofErr w:type="spellStart"/>
       <w:r>
         <w:rPr>
           <w:b/>
@@ -1490,7 +1565,6 @@
         </w:rPr>
         <w:t>Serializadora</w:t>
       </w:r>
-      <w:proofErr w:type="spellEnd"/>
       <w:r>
         <w:t xml:space="preserve">, la cual se encarga de la lectura y escritura de archivos. Decidí utilizarla allí para hacer más fácil la tarea de manejo de archivos y no hacer </w:t>
       </w:r>
@@ -1565,52 +1639,847 @@
     </w:p>
     <w:p>
       <w:r>
-        <w:t>El manejo de archivos fue especialmente el tema más interesante, me encontré con varios problemas por los datos que contenía y las propiedades que requería. Finalmente pude resolver los problemas y terminé con tres archivos .XML:</w:t>
-      </w:r>
-    </w:p>
+        <w:t xml:space="preserve">El manejo de archivos fue especialmente el tema más interesante, me encontré con varios problemas por los datos que contenía y las propiedades que requería. Finalmente pude resolver los problemas y terminé </w:t>
+      </w:r>
+      <w:r>
+        <w:t>con tres archivos .XML</w:t>
+      </w:r>
+      <w:bookmarkStart w:id="8" w:name="_Hlk108122150"/>
+      <w:r>
+        <w:t>:</w:t>
+      </w:r>
+    </w:p>
+    <w:bookmarkEnd w:id="8"/>
     <w:p>
       <w:pPr>
         <w:pStyle w:val="Prrafodelista"/>
         <w:numPr>
           <w:ilvl w:val="0"/>
-          <w:numId w:val="4"/>
+          <w:numId w:val="5"/>
         </w:numPr>
-      </w:pPr>
-      <w:proofErr w:type="spellStart"/>
-      <w:r>
-        <w:t>ListadoDeProductos</w:t>
-      </w:r>
-      <w:proofErr w:type="spellEnd"/>
+        <w:spacing w:line="256" w:lineRule="auto"/>
+        <w:ind w:left="1004"/>
+      </w:pPr>
+      <w:r>
+        <w:t>ListadoDeProductos,</w:t>
+      </w:r>
     </w:p>
     <w:p>
       <w:pPr>
         <w:pStyle w:val="Prrafodelista"/>
         <w:numPr>
           <w:ilvl w:val="0"/>
-          <w:numId w:val="4"/>
+          <w:numId w:val="5"/>
         </w:numPr>
-      </w:pPr>
-      <w:proofErr w:type="spellStart"/>
-      <w:r>
-        <w:t>ListadoDeClientes</w:t>
-      </w:r>
-      <w:proofErr w:type="spellEnd"/>
+        <w:spacing w:line="256" w:lineRule="auto"/>
+        <w:ind w:left="1004"/>
+      </w:pPr>
+      <w:r>
+        <w:t>ListadoDeClientes,</w:t>
+      </w:r>
     </w:p>
     <w:p>
       <w:pPr>
         <w:pStyle w:val="Prrafodelista"/>
         <w:numPr>
           <w:ilvl w:val="0"/>
-          <w:numId w:val="4"/>
+          <w:numId w:val="5"/>
         </w:numPr>
-      </w:pPr>
-      <w:proofErr w:type="spellStart"/>
+        <w:spacing w:line="256" w:lineRule="auto"/>
+        <w:ind w:left="1004"/>
+      </w:pPr>
+      <w:r>
+        <w:t>ListadoDeVentas;</w:t>
+      </w:r>
+    </w:p>
+    <w:p>
+      <w:r>
+        <w:t xml:space="preserve">y dos archivos .txt donde se muestran todas las ventas realizadas y los clientes </w:t>
+      </w:r>
+      <w:r>
+        <w:t xml:space="preserve">respectivamente </w:t>
+      </w:r>
+      <w:r>
+        <w:t>(se guarda</w:t>
+      </w:r>
+      <w:r>
+        <w:t>n</w:t>
+      </w:r>
+      <w:r>
+        <w:t xml:space="preserve"> en Documentos):</w:t>
+      </w:r>
+    </w:p>
+    <w:p>
+      <w:pPr>
+        <w:pStyle w:val="Prrafodelista"/>
+        <w:numPr>
+          <w:ilvl w:val="0"/>
+          <w:numId w:val="6"/>
+        </w:numPr>
+        <w:spacing w:line="256" w:lineRule="auto"/>
+      </w:pPr>
       <w:r>
         <w:t>ListadoDeVentas</w:t>
       </w:r>
-      <w:proofErr w:type="spellEnd"/>
-    </w:p>
-    <w:p/>
+      <w:r>
+        <w:t>,</w:t>
+      </w:r>
+    </w:p>
+    <w:p>
+      <w:pPr>
+        <w:pStyle w:val="Prrafodelista"/>
+        <w:numPr>
+          <w:ilvl w:val="0"/>
+          <w:numId w:val="6"/>
+        </w:numPr>
+        <w:spacing w:line="256" w:lineRule="auto"/>
+      </w:pPr>
+      <w:r>
+        <w:t>ListadoDeClientes</w:t>
+      </w:r>
+      <w:r>
+        <w:t>.</w:t>
+      </w:r>
+    </w:p>
+    <w:p>
+      <w:pPr>
+        <w:pStyle w:val="Ttulo2"/>
+      </w:pPr>
+      <w:r>
+        <w:t>SQL y base de datos</w:t>
+      </w:r>
+    </w:p>
+    <w:p>
+      <w:r>
+        <w:t>En esta instancia de trabajo práctico</w:t>
+      </w:r>
+      <w:r>
+        <w:t xml:space="preserve"> decidí cambiar un poco lo hecho en el trabajo anterior. Los datos se almacenan en </w:t>
+      </w:r>
+      <w:r>
+        <w:t>la</w:t>
+      </w:r>
+      <w:r>
+        <w:t xml:space="preserve"> base de datos </w:t>
+      </w:r>
+      <w:r>
+        <w:rPr>
+          <w:b/>
+          <w:bCs/>
+        </w:rPr>
+        <w:t>Farmacia</w:t>
+      </w:r>
+      <w:r>
+        <w:t>,</w:t>
+      </w:r>
+      <w:r>
+        <w:rPr>
+          <w:b/>
+          <w:bCs/>
+        </w:rPr>
+        <w:t xml:space="preserve"> </w:t>
+      </w:r>
+      <w:r>
+        <w:t>con 4 tablas</w:t>
+      </w:r>
+      <w:r>
+        <w:t xml:space="preserve"> en vez de listas en la clase. Las tablas son:</w:t>
+      </w:r>
+    </w:p>
+    <w:p>
+      <w:pPr>
+        <w:pStyle w:val="Prrafodelista"/>
+        <w:numPr>
+          <w:ilvl w:val="0"/>
+          <w:numId w:val="7"/>
+        </w:numPr>
+      </w:pPr>
+      <w:r>
+        <w:rPr>
+          <w:b/>
+          <w:bCs/>
+        </w:rPr>
+        <w:t>Cliente</w:t>
+      </w:r>
+      <w:r>
+        <w:rPr>
+          <w:b/>
+          <w:bCs/>
+        </w:rPr>
+        <w:t>s</w:t>
+      </w:r>
+      <w:r>
+        <w:t>: Se guardan los datos de los clientes.</w:t>
+      </w:r>
+    </w:p>
+    <w:p>
+      <w:pPr>
+        <w:pStyle w:val="Prrafodelista"/>
+        <w:numPr>
+          <w:ilvl w:val="0"/>
+          <w:numId w:val="7"/>
+        </w:numPr>
+      </w:pPr>
+      <w:r>
+        <w:rPr>
+          <w:b/>
+          <w:bCs/>
+        </w:rPr>
+        <w:t>Productos</w:t>
+      </w:r>
+      <w:r>
+        <w:t>: Aquí se guardaría el "stock" de productos disponibles. Contiene un ID incremental.</w:t>
+      </w:r>
+    </w:p>
+    <w:p>
+      <w:pPr>
+        <w:pStyle w:val="Prrafodelista"/>
+        <w:numPr>
+          <w:ilvl w:val="0"/>
+          <w:numId w:val="7"/>
+        </w:numPr>
+      </w:pPr>
+      <w:r>
+        <w:rPr>
+          <w:b/>
+          <w:bCs/>
+        </w:rPr>
+        <w:lastRenderedPageBreak/>
+        <w:t>Vent</w:t>
+      </w:r>
+      <w:r>
+        <w:rPr>
+          <w:b/>
+          <w:bCs/>
+        </w:rPr>
+        <w:t>as</w:t>
+      </w:r>
+      <w:r>
+        <w:t>: Tiene 4 datos de las ventas (precio, seña, DNI del cliente y un ID incremental).</w:t>
+      </w:r>
+    </w:p>
+    <w:p>
+      <w:pPr>
+        <w:pStyle w:val="Prrafodelista"/>
+        <w:numPr>
+          <w:ilvl w:val="0"/>
+          <w:numId w:val="7"/>
+        </w:numPr>
+      </w:pPr>
+      <w:r>
+        <w:rPr>
+          <w:b/>
+          <w:bCs/>
+        </w:rPr>
+        <w:t>Carrito</w:t>
+      </w:r>
+      <w:r>
+        <w:t>: Esta tabla se encarga de conectar las últimas dos. Consta de un id para la venta y otro para el producto.</w:t>
+      </w:r>
+    </w:p>
+    <w:p>
+      <w:r>
+        <w:t>Estas tablas son manipuladas con sus clases respectivas dentro de la carpeta ADOs</w:t>
+      </w:r>
+      <w:r>
+        <w:t>.</w:t>
+      </w:r>
+    </w:p>
+    <w:p>
+      <w:pPr>
+        <w:jc w:val="center"/>
+      </w:pPr>
+      <w:r>
+        <w:rPr>
+          <w:noProof/>
+        </w:rPr>
+        <w:drawing>
+          <wp:inline distT="0" distB="0" distL="0" distR="0" wp14:anchorId="18FDD866" wp14:editId="06B87783">
+            <wp:extent cx="4696279" cy="4309533"/>
+            <wp:effectExtent l="0" t="0" r="0" b="0"/>
+            <wp:docPr id="18" name="Imagen 18"/>
+            <wp:cNvGraphicFramePr>
+              <a:graphicFrameLocks xmlns:a="http://schemas.openxmlformats.org/drawingml/2006/main" noChangeAspect="1"/>
+            </wp:cNvGraphicFramePr>
+            <a:graphic xmlns:a="http://schemas.openxmlformats.org/drawingml/2006/main">
+              <a:graphicData uri="http://schemas.openxmlformats.org/drawingml/2006/picture">
+                <pic:pic xmlns:pic="http://schemas.openxmlformats.org/drawingml/2006/picture">
+                  <pic:nvPicPr>
+                    <pic:cNvPr id="0" name="Picture 7"/>
+                    <pic:cNvPicPr>
+                      <a:picLocks noChangeAspect="1" noChangeArrowheads="1"/>
+                    </pic:cNvPicPr>
+                  </pic:nvPicPr>
+                  <pic:blipFill>
+                    <a:blip r:embed="rId17">
+                      <a:extLst>
+                        <a:ext uri="{28A0092B-C50C-407E-A947-70E740481C1C}">
+                          <a14:useLocalDpi xmlns:a14="http://schemas.microsoft.com/office/drawing/2010/main" val="0"/>
+                        </a:ext>
+                      </a:extLst>
+                    </a:blip>
+                    <a:srcRect/>
+                    <a:stretch>
+                      <a:fillRect/>
+                    </a:stretch>
+                  </pic:blipFill>
+                  <pic:spPr bwMode="auto">
+                    <a:xfrm>
+                      <a:off x="0" y="0"/>
+                      <a:ext cx="4698408" cy="4311487"/>
+                    </a:xfrm>
+                    <a:prstGeom prst="rect">
+                      <a:avLst/>
+                    </a:prstGeom>
+                    <a:noFill/>
+                    <a:ln>
+                      <a:noFill/>
+                    </a:ln>
+                  </pic:spPr>
+                </pic:pic>
+              </a:graphicData>
+            </a:graphic>
+          </wp:inline>
+        </w:drawing>
+      </w:r>
+    </w:p>
+    <w:p>
+      <w:pPr>
+        <w:pStyle w:val="Ttulo2"/>
+      </w:pPr>
+      <w:r>
+        <w:t>Eventos y delegados</w:t>
+      </w:r>
+    </w:p>
+    <w:p>
+      <w:r>
+        <w:t>El programa cuenta con dos eventos, los cuales decidí crearlos como tipo de dato de delegado. Los eventos que cree son los siguientes:</w:t>
+      </w:r>
+    </w:p>
+    <w:p>
+      <w:pPr>
+        <w:pStyle w:val="Ttulo3"/>
+      </w:pPr>
+      <w:hyperlink w:anchor="EventoSeñaInvalida" w:history="1">
+        <w:r>
+          <w:rPr>
+            <w:rStyle w:val="Hipervnculo"/>
+          </w:rPr>
+          <w:t>SeniaInvalida</w:t>
+        </w:r>
+      </w:hyperlink>
+      <w:r>
+        <w:t xml:space="preserve"> (FrmMontoSenia)</w:t>
+      </w:r>
+    </w:p>
+    <w:p>
+      <w:pPr>
+        <w:rPr>
+          <w:rFonts w:ascii="Consolas" w:hAnsi="Consolas" w:cs="Consolas"/>
+          <w:color w:val="000000"/>
+          <w:sz w:val="22"/>
+          <w:lang w:eastAsia="en-US"/>
+        </w:rPr>
+      </w:pPr>
+      <w:r>
+        <w:rPr>
+          <w:b/>
+          <w:bCs/>
+        </w:rPr>
+        <w:t>Delegado</w:t>
+      </w:r>
+      <w:r>
+        <w:t xml:space="preserve">: </w:t>
+      </w:r>
+      <w:r>
+        <w:rPr>
+          <w:rFonts w:ascii="Consolas" w:hAnsi="Consolas" w:cs="Consolas"/>
+          <w:color w:val="0000FF"/>
+          <w:sz w:val="22"/>
+          <w:lang w:eastAsia="en-US"/>
+        </w:rPr>
+        <w:t>public</w:t>
+      </w:r>
+      <w:r>
+        <w:rPr>
+          <w:rFonts w:ascii="Consolas" w:hAnsi="Consolas" w:cs="Consolas"/>
+          <w:color w:val="000000"/>
+          <w:sz w:val="22"/>
+          <w:lang w:eastAsia="en-US"/>
+        </w:rPr>
+        <w:t xml:space="preserve"> </w:t>
+      </w:r>
+      <w:r>
+        <w:rPr>
+          <w:rFonts w:ascii="Consolas" w:hAnsi="Consolas" w:cs="Consolas"/>
+          <w:color w:val="0000FF"/>
+          <w:sz w:val="22"/>
+          <w:lang w:eastAsia="en-US"/>
+        </w:rPr>
+        <w:t>delegate</w:t>
+      </w:r>
+      <w:r>
+        <w:rPr>
+          <w:rFonts w:ascii="Consolas" w:hAnsi="Consolas" w:cs="Consolas"/>
+          <w:color w:val="000000"/>
+          <w:sz w:val="22"/>
+          <w:lang w:eastAsia="en-US"/>
+        </w:rPr>
+        <w:t xml:space="preserve"> </w:t>
+      </w:r>
+      <w:r>
+        <w:rPr>
+          <w:rFonts w:ascii="Consolas" w:hAnsi="Consolas" w:cs="Consolas"/>
+          <w:color w:val="0000FF"/>
+          <w:sz w:val="22"/>
+          <w:lang w:eastAsia="en-US"/>
+        </w:rPr>
+        <w:t>void</w:t>
+      </w:r>
+      <w:r>
+        <w:rPr>
+          <w:rFonts w:ascii="Consolas" w:hAnsi="Consolas" w:cs="Consolas"/>
+          <w:color w:val="000000"/>
+          <w:sz w:val="22"/>
+          <w:lang w:eastAsia="en-US"/>
+        </w:rPr>
+        <w:t xml:space="preserve"> </w:t>
+      </w:r>
+      <w:r>
+        <w:rPr>
+          <w:rFonts w:ascii="Consolas" w:hAnsi="Consolas" w:cs="Consolas"/>
+          <w:color w:val="2B91AF"/>
+          <w:sz w:val="22"/>
+          <w:lang w:eastAsia="en-US"/>
+        </w:rPr>
+        <w:t>DelegadoSeniaInvalida</w:t>
+      </w:r>
+      <w:r>
+        <w:rPr>
+          <w:rFonts w:ascii="Consolas" w:hAnsi="Consolas" w:cs="Consolas"/>
+          <w:color w:val="000000"/>
+          <w:sz w:val="22"/>
+          <w:lang w:eastAsia="en-US"/>
+        </w:rPr>
+        <w:t>(</w:t>
+      </w:r>
+      <w:r>
+        <w:rPr>
+          <w:rFonts w:ascii="Consolas" w:hAnsi="Consolas" w:cs="Consolas"/>
+          <w:color w:val="0000FF"/>
+          <w:sz w:val="22"/>
+          <w:lang w:eastAsia="en-US"/>
+        </w:rPr>
+        <w:t>float</w:t>
+      </w:r>
+      <w:r>
+        <w:rPr>
+          <w:rFonts w:ascii="Consolas" w:hAnsi="Consolas" w:cs="Consolas"/>
+          <w:color w:val="000000"/>
+          <w:sz w:val="22"/>
+          <w:lang w:eastAsia="en-US"/>
+        </w:rPr>
+        <w:t xml:space="preserve"> valor)</w:t>
+      </w:r>
+    </w:p>
+    <w:p>
+      <w:pPr>
+        <w:rPr>
+          <w:rFonts w:ascii="Consolas" w:hAnsi="Consolas" w:cs="Consolas"/>
+          <w:color w:val="000000"/>
+          <w:sz w:val="22"/>
+          <w:lang w:eastAsia="en-US"/>
+        </w:rPr>
+      </w:pPr>
+      <w:r>
+        <w:rPr>
+          <w:b/>
+          <w:bCs/>
+        </w:rPr>
+        <w:t>Manejador</w:t>
+      </w:r>
+      <w:r>
+        <w:t xml:space="preserve">: </w:t>
+      </w:r>
+      <w:r>
+        <w:rPr>
+          <w:rFonts w:ascii="Consolas" w:hAnsi="Consolas" w:cs="Consolas"/>
+          <w:color w:val="0000FF"/>
+          <w:sz w:val="22"/>
+          <w:lang w:eastAsia="en-US"/>
+        </w:rPr>
+        <w:t>public</w:t>
+      </w:r>
+      <w:r>
+        <w:rPr>
+          <w:rFonts w:ascii="Consolas" w:hAnsi="Consolas" w:cs="Consolas"/>
+          <w:color w:val="000000"/>
+          <w:sz w:val="22"/>
+          <w:lang w:eastAsia="en-US"/>
+        </w:rPr>
+        <w:t xml:space="preserve"> </w:t>
+      </w:r>
+      <w:r>
+        <w:rPr>
+          <w:rFonts w:ascii="Consolas" w:hAnsi="Consolas" w:cs="Consolas"/>
+          <w:color w:val="0000FF"/>
+          <w:sz w:val="22"/>
+          <w:lang w:eastAsia="en-US"/>
+        </w:rPr>
+        <w:t>void</w:t>
+      </w:r>
+      <w:r>
+        <w:rPr>
+          <w:rFonts w:ascii="Consolas" w:hAnsi="Consolas" w:cs="Consolas"/>
+          <w:color w:val="000000"/>
+          <w:sz w:val="22"/>
+          <w:lang w:eastAsia="en-US"/>
+        </w:rPr>
+        <w:t xml:space="preserve"> ManejadorSeniaInvalida(</w:t>
+      </w:r>
+      <w:r>
+        <w:rPr>
+          <w:rFonts w:ascii="Consolas" w:hAnsi="Consolas" w:cs="Consolas"/>
+          <w:color w:val="0000FF"/>
+          <w:sz w:val="22"/>
+          <w:lang w:eastAsia="en-US"/>
+        </w:rPr>
+        <w:t>float</w:t>
+      </w:r>
+      <w:r>
+        <w:rPr>
+          <w:rFonts w:ascii="Consolas" w:hAnsi="Consolas" w:cs="Consolas"/>
+          <w:color w:val="000000"/>
+          <w:sz w:val="22"/>
+          <w:lang w:eastAsia="en-US"/>
+        </w:rPr>
+        <w:t xml:space="preserve"> valor)</w:t>
+      </w:r>
+    </w:p>
+    <w:p>
+      <w:pPr>
+        <w:pStyle w:val="Ttulo3"/>
+      </w:pPr>
+      <w:bookmarkStart w:id="9" w:name="_AbrirArchivoTxt_(FrmPrincipal)"/>
+      <w:bookmarkEnd w:id="9"/>
+      <w:r>
+        <w:t>AbrirArchivoTxt</w:t>
+      </w:r>
+      <w:r>
+        <w:t xml:space="preserve"> (FrmPrincipal)</w:t>
+      </w:r>
+    </w:p>
+    <w:p>
+      <w:pPr>
+        <w:rPr>
+          <w:rFonts w:ascii="Consolas" w:hAnsi="Consolas" w:cs="Consolas"/>
+          <w:color w:val="000000"/>
+          <w:sz w:val="19"/>
+          <w:szCs w:val="19"/>
+          <w:lang w:eastAsia="en-US"/>
+        </w:rPr>
+      </w:pPr>
+      <w:r>
+        <w:rPr>
+          <w:b/>
+          <w:bCs/>
+        </w:rPr>
+        <w:t>Delegado</w:t>
+      </w:r>
+      <w:r>
+        <w:t xml:space="preserve">: </w:t>
+      </w:r>
+      <w:r>
+        <w:rPr>
+          <w:rFonts w:ascii="Consolas" w:hAnsi="Consolas" w:cs="Consolas"/>
+          <w:color w:val="0000FF"/>
+          <w:sz w:val="22"/>
+          <w:lang w:eastAsia="en-US"/>
+        </w:rPr>
+        <w:t>public</w:t>
+      </w:r>
+      <w:r>
+        <w:rPr>
+          <w:rFonts w:ascii="Consolas" w:hAnsi="Consolas" w:cs="Consolas"/>
+          <w:color w:val="000000"/>
+          <w:sz w:val="22"/>
+          <w:lang w:eastAsia="en-US"/>
+        </w:rPr>
+        <w:t xml:space="preserve"> </w:t>
+      </w:r>
+      <w:r>
+        <w:rPr>
+          <w:rFonts w:ascii="Consolas" w:hAnsi="Consolas" w:cs="Consolas"/>
+          <w:color w:val="0000FF"/>
+          <w:sz w:val="22"/>
+          <w:lang w:eastAsia="en-US"/>
+        </w:rPr>
+        <w:t>delegate</w:t>
+      </w:r>
+      <w:r>
+        <w:rPr>
+          <w:rFonts w:ascii="Consolas" w:hAnsi="Consolas" w:cs="Consolas"/>
+          <w:color w:val="000000"/>
+          <w:sz w:val="22"/>
+          <w:lang w:eastAsia="en-US"/>
+        </w:rPr>
+        <w:t xml:space="preserve"> </w:t>
+      </w:r>
+      <w:r>
+        <w:rPr>
+          <w:rFonts w:ascii="Consolas" w:hAnsi="Consolas" w:cs="Consolas"/>
+          <w:color w:val="0000FF"/>
+          <w:sz w:val="22"/>
+          <w:lang w:eastAsia="en-US"/>
+        </w:rPr>
+        <w:t>void</w:t>
+      </w:r>
+      <w:r>
+        <w:rPr>
+          <w:rFonts w:ascii="Consolas" w:hAnsi="Consolas" w:cs="Consolas"/>
+          <w:color w:val="000000"/>
+          <w:sz w:val="22"/>
+          <w:lang w:eastAsia="en-US"/>
+        </w:rPr>
+        <w:t xml:space="preserve"> </w:t>
+      </w:r>
+      <w:r>
+        <w:rPr>
+          <w:rFonts w:ascii="Consolas" w:hAnsi="Consolas" w:cs="Consolas"/>
+          <w:color w:val="2B91AF"/>
+          <w:sz w:val="22"/>
+          <w:lang w:eastAsia="en-US"/>
+        </w:rPr>
+        <w:t>DelegadoAbrirArchivo</w:t>
+      </w:r>
+      <w:r>
+        <w:rPr>
+          <w:rFonts w:ascii="Consolas" w:hAnsi="Consolas" w:cs="Consolas"/>
+          <w:color w:val="000000"/>
+          <w:sz w:val="22"/>
+          <w:lang w:eastAsia="en-US"/>
+        </w:rPr>
+        <w:t>(</w:t>
+      </w:r>
+      <w:r>
+        <w:rPr>
+          <w:rFonts w:ascii="Consolas" w:hAnsi="Consolas" w:cs="Consolas"/>
+          <w:color w:val="0000FF"/>
+          <w:sz w:val="22"/>
+          <w:lang w:eastAsia="en-US"/>
+        </w:rPr>
+        <w:t>string</w:t>
+      </w:r>
+      <w:r>
+        <w:rPr>
+          <w:rFonts w:ascii="Consolas" w:hAnsi="Consolas" w:cs="Consolas"/>
+          <w:color w:val="000000"/>
+          <w:sz w:val="22"/>
+          <w:lang w:eastAsia="en-US"/>
+        </w:rPr>
+        <w:t xml:space="preserve"> nombreArchivo)</w:t>
+      </w:r>
+    </w:p>
+    <w:p>
+      <w:r>
+        <w:rPr>
+          <w:b/>
+          <w:bCs/>
+        </w:rPr>
+        <w:t>Manejador</w:t>
+      </w:r>
+      <w:r>
+        <w:t xml:space="preserve">: </w:t>
+      </w:r>
+      <w:r>
+        <w:rPr>
+          <w:rFonts w:ascii="Consolas" w:hAnsi="Consolas" w:cs="Consolas"/>
+          <w:color w:val="0000FF"/>
+          <w:sz w:val="22"/>
+          <w:lang w:eastAsia="en-US"/>
+        </w:rPr>
+        <w:t>private</w:t>
+      </w:r>
+      <w:r>
+        <w:rPr>
+          <w:rFonts w:ascii="Consolas" w:hAnsi="Consolas" w:cs="Consolas"/>
+          <w:color w:val="000000"/>
+          <w:sz w:val="22"/>
+          <w:lang w:eastAsia="en-US"/>
+        </w:rPr>
+        <w:t xml:space="preserve"> </w:t>
+      </w:r>
+      <w:r>
+        <w:rPr>
+          <w:rFonts w:ascii="Consolas" w:hAnsi="Consolas" w:cs="Consolas"/>
+          <w:color w:val="0000FF"/>
+          <w:sz w:val="22"/>
+          <w:lang w:eastAsia="en-US"/>
+        </w:rPr>
+        <w:t>void</w:t>
+      </w:r>
+      <w:r>
+        <w:rPr>
+          <w:rFonts w:ascii="Consolas" w:hAnsi="Consolas" w:cs="Consolas"/>
+          <w:color w:val="000000"/>
+          <w:sz w:val="22"/>
+          <w:lang w:eastAsia="en-US"/>
+        </w:rPr>
+        <w:t xml:space="preserve"> ManejadorAbrirArchivoTxt(</w:t>
+      </w:r>
+      <w:r>
+        <w:rPr>
+          <w:rFonts w:ascii="Consolas" w:hAnsi="Consolas" w:cs="Consolas"/>
+          <w:color w:val="0000FF"/>
+          <w:sz w:val="22"/>
+          <w:lang w:eastAsia="en-US"/>
+        </w:rPr>
+        <w:t>string</w:t>
+      </w:r>
+      <w:r>
+        <w:rPr>
+          <w:rFonts w:ascii="Consolas" w:hAnsi="Consolas" w:cs="Consolas"/>
+          <w:color w:val="000000"/>
+          <w:sz w:val="22"/>
+          <w:lang w:eastAsia="en-US"/>
+        </w:rPr>
+        <w:t xml:space="preserve"> nombreArchivo)</w:t>
+      </w:r>
+    </w:p>
+    <w:p>
+      <w:pPr>
+        <w:pStyle w:val="Ttulo2"/>
+      </w:pPr>
+      <w:r>
+        <w:t>Hilos</w:t>
+      </w:r>
+    </w:p>
+    <w:p>
+      <w:r>
+        <w:t>Decidí que</w:t>
+      </w:r>
+      <w:r>
+        <w:t>,</w:t>
+      </w:r>
+      <w:r>
+        <w:t xml:space="preserve"> al invocar </w:t>
+      </w:r>
+      <w:hyperlink w:anchor="_AbrirArchivoTxt_(FrmPrincipal)" w:history="1">
+        <w:r>
+          <w:rPr>
+            <w:rStyle w:val="Hipervnculo"/>
+            <w:i/>
+            <w:iCs/>
+          </w:rPr>
+          <w:t>AbrirArchivoTxt</w:t>
+        </w:r>
+      </w:hyperlink>
+      <w:r>
+        <w:t xml:space="preserve">, este </w:t>
+      </w:r>
+      <w:r>
+        <w:t>realice</w:t>
+      </w:r>
+      <w:r>
+        <w:t xml:space="preserve"> la acción dentro de un </w:t>
+      </w:r>
+      <w:r>
+        <w:rPr>
+          <w:b/>
+          <w:bCs/>
+        </w:rPr>
+        <w:t>Task</w:t>
+      </w:r>
+      <w:r>
+        <w:t>. Ubicado en FrmPrincipal</w:t>
+      </w:r>
+      <w:r>
+        <w:t>, es invocado cuando se presiona el label de cliente</w:t>
+      </w:r>
+      <w:r>
+        <w:t>s o el de ventas</w:t>
+      </w:r>
+      <w:r>
+        <w:t>.</w:t>
+      </w:r>
+    </w:p>
+    <w:p>
+      <w:pPr>
+        <w:pStyle w:val="Ttulo2"/>
+      </w:pPr>
+      <w:r>
+        <w:t>Métodos de extensión</w:t>
+      </w:r>
+    </w:p>
+    <w:p>
+      <w:r>
+        <w:t>Para finalizar, realicé 2 métodos de extensión, para facilitar el acceso a métodos bastante intuitivos.</w:t>
+      </w:r>
+    </w:p>
+    <w:p>
+      <w:pPr>
+        <w:pStyle w:val="Prrafodelista"/>
+        <w:numPr>
+          <w:ilvl w:val="0"/>
+          <w:numId w:val="9"/>
+        </w:numPr>
+        <w:rPr>
+          <w:rFonts w:ascii="Consolas" w:hAnsi="Consolas"/>
+          <w:sz w:val="22"/>
+          <w:szCs w:val="20"/>
+        </w:rPr>
+      </w:pPr>
+      <w:r>
+        <w:rPr>
+          <w:rFonts w:ascii="Consolas" w:hAnsi="Consolas"/>
+          <w:sz w:val="22"/>
+          <w:szCs w:val="20"/>
+        </w:rPr>
+        <w:t>CortarEnCaracter(this string, char)</w:t>
+      </w:r>
+    </w:p>
+    <w:p>
+      <w:pPr>
+        <w:pStyle w:val="Prrafodelista"/>
+        <w:numPr>
+          <w:ilvl w:val="0"/>
+          <w:numId w:val="9"/>
+        </w:numPr>
+        <w:rPr>
+          <w:rFonts w:ascii="Consolas" w:hAnsi="Consolas"/>
+          <w:sz w:val="22"/>
+          <w:szCs w:val="20"/>
+          <w:lang w:val="en-GB"/>
+        </w:rPr>
+      </w:pPr>
+      <w:r>
+        <w:rPr>
+          <w:rFonts w:ascii="Consolas" w:hAnsi="Consolas"/>
+          <w:sz w:val="22"/>
+          <w:szCs w:val="20"/>
+          <w:lang w:val="en-GB"/>
+        </w:rPr>
+        <w:t>GetProductoPorId(this int, List&lt;Producto&gt;)</w:t>
+      </w:r>
+    </w:p>
+    <w:p>
+      <w:r>
+        <w:t xml:space="preserve">Ambos en la clase </w:t>
+      </w:r>
+      <w:hyperlink w:anchor="_Extensiones" w:history="1">
+        <w:r>
+          <w:rPr>
+            <w:rStyle w:val="Hipervnculo"/>
+            <w:b/>
+            <w:bCs/>
+          </w:rPr>
+          <w:t>Extensiones</w:t>
+        </w:r>
+      </w:hyperlink>
+      <w:r>
+        <w:t>.</w:t>
+      </w:r>
+    </w:p>
     <w:sectPr>
       <w:pgSz w:w="11906" w:h="16838"/>
       <w:pgMar w:top="567" w:right="707" w:bottom="709" w:left="567" w:header="708" w:footer="708" w:gutter="0"/>
@@ -1624,6 +2493,119 @@
 <file path=word/numbering.xml><?xml version="1.0" encoding="utf-8"?>
 <w:numbering xmlns:wpc="http://schemas.microsoft.com/office/word/2010/wordprocessingCanvas" xmlns:cx="http://schemas.microsoft.com/office/drawing/2014/chartex" xmlns:cx1="http://schemas.microsoft.com/office/drawing/2015/9/8/chartex" xmlns:cx2="http://schemas.microsoft.com/office/drawing/2015/10/21/chartex" xmlns:cx3="http://schemas.microsoft.com/office/drawing/2016/5/9/chartex" xmlns:cx4="http://schemas.microsoft.com/office/drawing/2016/5/10/chartex" xmlns:cx5="http://schemas.microsoft.com/office/drawing/2016/5/11/chartex" xmlns:cx6="http://schemas.microsoft.com/office/drawing/2016/5/12/chartex" xmlns:cx7="http://schemas.microsoft.com/office/drawing/2016/5/13/chartex" xmlns:cx8="http://schemas.microsoft.com/office/drawing/2016/5/14/chartex" xmlns:mc="http://schemas.openxmlformats.org/markup-compatibility/2006" xmlns:aink="http://schemas.microsoft.com/office/drawing/2016/ink" xmlns:am3d="http://schemas.microsoft.com/office/drawing/2017/model3d" xmlns:o="urn:schemas-microsoft-com:office:office" xmlns:r="http://schemas.openxmlformats.org/officeDocument/2006/relationships" xmlns:m="http://schemas.openxmlformats.org/officeDocument/2006/math" xmlns:v="urn:schemas-microsoft-com:vml" xmlns:wp14="http://schemas.microsoft.com/office/word/2010/wordprocessingDrawing" xmlns:wp="http://schemas.openxmlformats.org/drawingml/2006/wordprocessingDrawing" xmlns:w10="urn:schemas-microsoft-com:office:word" xmlns:w="http://schemas.openxmlformats.org/wordprocessingml/2006/main" xmlns:w14="http://schemas.microsoft.com/office/word/2010/wordml" xmlns:w15="http://schemas.microsoft.com/office/word/2012/wordml" xmlns:w16cex="http://schemas.microsoft.com/office/word/2018/wordml/cex" xmlns:w16cid="http://schemas.microsoft.com/office/word/2016/wordml/cid" xmlns:w16="http://schemas.microsoft.com/office/word/2018/wordml" xmlns:w16sdtdh="http://schemas.microsoft.com/office/word/2020/wordml/sdtdatahash" xmlns:w16se="http://schemas.microsoft.com/office/word/2015/wordml/symex" xmlns:wpg="http://schemas.microsoft.com/office/word/2010/wordprocessingGroup" xmlns:wpi="http://schemas.microsoft.com/office/word/2010/wordprocessingInk" xmlns:wne="http://schemas.microsoft.com/office/word/2006/wordml" xmlns:wps="http://schemas.microsoft.com/office/word/2010/wordprocessingShape" mc:Ignorable="w14 w15 w16se w16cid w16 w16cex w16sdtdh wp14">
   <w:abstractNum w:abstractNumId="0" w15:restartNumberingAfterBreak="0">
+    <w:nsid w:val="0E662060"/>
+    <w:multiLevelType w:val="hybridMultilevel"/>
+    <w:tmpl w:val="87A40150"/>
+    <w:lvl w:ilvl="0" w:tplc="2C0A0001">
+      <w:start w:val="1"/>
+      <w:numFmt w:val="bullet"/>
+      <w:lvlText w:val=""/>
+      <w:lvlJc w:val="left"/>
+      <w:pPr>
+        <w:ind w:left="1004" w:hanging="360"/>
+      </w:pPr>
+      <w:rPr>
+        <w:rFonts w:ascii="Symbol" w:hAnsi="Symbol" w:hint="default"/>
+      </w:rPr>
+    </w:lvl>
+    <w:lvl w:ilvl="1" w:tplc="2C0A0003" w:tentative="1">
+      <w:start w:val="1"/>
+      <w:numFmt w:val="bullet"/>
+      <w:lvlText w:val="o"/>
+      <w:lvlJc w:val="left"/>
+      <w:pPr>
+        <w:ind w:left="1724" w:hanging="360"/>
+      </w:pPr>
+      <w:rPr>
+        <w:rFonts w:ascii="Courier New" w:hAnsi="Courier New" w:cs="Courier New" w:hint="default"/>
+      </w:rPr>
+    </w:lvl>
+    <w:lvl w:ilvl="2" w:tplc="2C0A0005" w:tentative="1">
+      <w:start w:val="1"/>
+      <w:numFmt w:val="bullet"/>
+      <w:lvlText w:val=""/>
+      <w:lvlJc w:val="left"/>
+      <w:pPr>
+        <w:ind w:left="2444" w:hanging="360"/>
+      </w:pPr>
+      <w:rPr>
+        <w:rFonts w:ascii="Wingdings" w:hAnsi="Wingdings" w:hint="default"/>
+      </w:rPr>
+    </w:lvl>
+    <w:lvl w:ilvl="3" w:tplc="2C0A0001" w:tentative="1">
+      <w:start w:val="1"/>
+      <w:numFmt w:val="bullet"/>
+      <w:lvlText w:val=""/>
+      <w:lvlJc w:val="left"/>
+      <w:pPr>
+        <w:ind w:left="3164" w:hanging="360"/>
+      </w:pPr>
+      <w:rPr>
+        <w:rFonts w:ascii="Symbol" w:hAnsi="Symbol" w:hint="default"/>
+      </w:rPr>
+    </w:lvl>
+    <w:lvl w:ilvl="4" w:tplc="2C0A0003" w:tentative="1">
+      <w:start w:val="1"/>
+      <w:numFmt w:val="bullet"/>
+      <w:lvlText w:val="o"/>
+      <w:lvlJc w:val="left"/>
+      <w:pPr>
+        <w:ind w:left="3884" w:hanging="360"/>
+      </w:pPr>
+      <w:rPr>
+        <w:rFonts w:ascii="Courier New" w:hAnsi="Courier New" w:cs="Courier New" w:hint="default"/>
+      </w:rPr>
+    </w:lvl>
+    <w:lvl w:ilvl="5" w:tplc="2C0A0005" w:tentative="1">
+      <w:start w:val="1"/>
+      <w:numFmt w:val="bullet"/>
+      <w:lvlText w:val=""/>
+      <w:lvlJc w:val="left"/>
+      <w:pPr>
+        <w:ind w:left="4604" w:hanging="360"/>
+      </w:pPr>
+      <w:rPr>
+        <w:rFonts w:ascii="Wingdings" w:hAnsi="Wingdings" w:hint="default"/>
+      </w:rPr>
+    </w:lvl>
+    <w:lvl w:ilvl="6" w:tplc="2C0A0001" w:tentative="1">
+      <w:start w:val="1"/>
+      <w:numFmt w:val="bullet"/>
+      <w:lvlText w:val=""/>
+      <w:lvlJc w:val="left"/>
+      <w:pPr>
+        <w:ind w:left="5324" w:hanging="360"/>
+      </w:pPr>
+      <w:rPr>
+        <w:rFonts w:ascii="Symbol" w:hAnsi="Symbol" w:hint="default"/>
+      </w:rPr>
+    </w:lvl>
+    <w:lvl w:ilvl="7" w:tplc="2C0A0003" w:tentative="1">
+      <w:start w:val="1"/>
+      <w:numFmt w:val="bullet"/>
+      <w:lvlText w:val="o"/>
+      <w:lvlJc w:val="left"/>
+      <w:pPr>
+        <w:ind w:left="6044" w:hanging="360"/>
+      </w:pPr>
+      <w:rPr>
+        <w:rFonts w:ascii="Courier New" w:hAnsi="Courier New" w:cs="Courier New" w:hint="default"/>
+      </w:rPr>
+    </w:lvl>
+    <w:lvl w:ilvl="8" w:tplc="2C0A0005" w:tentative="1">
+      <w:start w:val="1"/>
+      <w:numFmt w:val="bullet"/>
+      <w:lvlText w:val=""/>
+      <w:lvlJc w:val="left"/>
+      <w:pPr>
+        <w:ind w:left="6764" w:hanging="360"/>
+      </w:pPr>
+      <w:rPr>
+        <w:rFonts w:ascii="Wingdings" w:hAnsi="Wingdings" w:hint="default"/>
+      </w:rPr>
+    </w:lvl>
+  </w:abstractNum>
+  <w:abstractNum w:abstractNumId="1" w15:restartNumberingAfterBreak="0">
     <w:nsid w:val="18605C6B"/>
     <w:multiLevelType w:val="hybridMultilevel"/>
     <w:tmpl w:val="85FA428A"/>
@@ -1739,7 +2721,206 @@
       </w:rPr>
     </w:lvl>
   </w:abstractNum>
-  <w:abstractNum w:abstractNumId="1" w15:restartNumberingAfterBreak="0">
+  <w:abstractNum w:abstractNumId="2" w15:restartNumberingAfterBreak="0">
+    <w:nsid w:val="235233E7"/>
+    <w:multiLevelType w:val="hybridMultilevel"/>
+    <w:tmpl w:val="BDDAFA98"/>
+    <w:lvl w:ilvl="0" w:tplc="2C0A0001">
+      <w:start w:val="1"/>
+      <w:numFmt w:val="bullet"/>
+      <w:lvlText w:val=""/>
+      <w:lvlJc w:val="left"/>
+      <w:pPr>
+        <w:ind w:left="1004" w:hanging="360"/>
+      </w:pPr>
+      <w:rPr>
+        <w:rFonts w:ascii="Symbol" w:hAnsi="Symbol" w:hint="default"/>
+      </w:rPr>
+    </w:lvl>
+    <w:lvl w:ilvl="1" w:tplc="2C0A0003">
+      <w:start w:val="1"/>
+      <w:numFmt w:val="bullet"/>
+      <w:lvlText w:val="o"/>
+      <w:lvlJc w:val="left"/>
+      <w:pPr>
+        <w:ind w:left="1724" w:hanging="360"/>
+      </w:pPr>
+      <w:rPr>
+        <w:rFonts w:ascii="Courier New" w:hAnsi="Courier New" w:cs="Courier New" w:hint="default"/>
+      </w:rPr>
+    </w:lvl>
+    <w:lvl w:ilvl="2" w:tplc="2C0A0005">
+      <w:start w:val="1"/>
+      <w:numFmt w:val="bullet"/>
+      <w:lvlText w:val=""/>
+      <w:lvlJc w:val="left"/>
+      <w:pPr>
+        <w:ind w:left="2444" w:hanging="360"/>
+      </w:pPr>
+      <w:rPr>
+        <w:rFonts w:ascii="Wingdings" w:hAnsi="Wingdings" w:hint="default"/>
+      </w:rPr>
+    </w:lvl>
+    <w:lvl w:ilvl="3" w:tplc="2C0A0001">
+      <w:start w:val="1"/>
+      <w:numFmt w:val="bullet"/>
+      <w:lvlText w:val=""/>
+      <w:lvlJc w:val="left"/>
+      <w:pPr>
+        <w:ind w:left="3164" w:hanging="360"/>
+      </w:pPr>
+      <w:rPr>
+        <w:rFonts w:ascii="Symbol" w:hAnsi="Symbol" w:hint="default"/>
+      </w:rPr>
+    </w:lvl>
+    <w:lvl w:ilvl="4" w:tplc="2C0A0003">
+      <w:start w:val="1"/>
+      <w:numFmt w:val="bullet"/>
+      <w:lvlText w:val="o"/>
+      <w:lvlJc w:val="left"/>
+      <w:pPr>
+        <w:ind w:left="3884" w:hanging="360"/>
+      </w:pPr>
+      <w:rPr>
+        <w:rFonts w:ascii="Courier New" w:hAnsi="Courier New" w:cs="Courier New" w:hint="default"/>
+      </w:rPr>
+    </w:lvl>
+    <w:lvl w:ilvl="5" w:tplc="2C0A0005">
+      <w:start w:val="1"/>
+      <w:numFmt w:val="bullet"/>
+      <w:lvlText w:val=""/>
+      <w:lvlJc w:val="left"/>
+      <w:pPr>
+        <w:ind w:left="4604" w:hanging="360"/>
+      </w:pPr>
+      <w:rPr>
+        <w:rFonts w:ascii="Wingdings" w:hAnsi="Wingdings" w:hint="default"/>
+      </w:rPr>
+    </w:lvl>
+    <w:lvl w:ilvl="6" w:tplc="2C0A0001">
+      <w:start w:val="1"/>
+      <w:numFmt w:val="bullet"/>
+      <w:lvlText w:val=""/>
+      <w:lvlJc w:val="left"/>
+      <w:pPr>
+        <w:ind w:left="5324" w:hanging="360"/>
+      </w:pPr>
+      <w:rPr>
+        <w:rFonts w:ascii="Symbol" w:hAnsi="Symbol" w:hint="default"/>
+      </w:rPr>
+    </w:lvl>
+    <w:lvl w:ilvl="7" w:tplc="2C0A0003">
+      <w:start w:val="1"/>
+      <w:numFmt w:val="bullet"/>
+      <w:lvlText w:val="o"/>
+      <w:lvlJc w:val="left"/>
+      <w:pPr>
+        <w:ind w:left="6044" w:hanging="360"/>
+      </w:pPr>
+      <w:rPr>
+        <w:rFonts w:ascii="Courier New" w:hAnsi="Courier New" w:cs="Courier New" w:hint="default"/>
+      </w:rPr>
+    </w:lvl>
+    <w:lvl w:ilvl="8" w:tplc="2C0A0005">
+      <w:start w:val="1"/>
+      <w:numFmt w:val="bullet"/>
+      <w:lvlText w:val=""/>
+      <w:lvlJc w:val="left"/>
+      <w:pPr>
+        <w:ind w:left="6764" w:hanging="360"/>
+      </w:pPr>
+      <w:rPr>
+        <w:rFonts w:ascii="Wingdings" w:hAnsi="Wingdings" w:hint="default"/>
+      </w:rPr>
+    </w:lvl>
+  </w:abstractNum>
+  <w:abstractNum w:abstractNumId="3" w15:restartNumberingAfterBreak="0">
+    <w:nsid w:val="264F6563"/>
+    <w:multiLevelType w:val="hybridMultilevel"/>
+    <w:tmpl w:val="B66CFC22"/>
+    <w:lvl w:ilvl="0" w:tplc="2C0A000F">
+      <w:start w:val="1"/>
+      <w:numFmt w:val="decimal"/>
+      <w:lvlText w:val="%1."/>
+      <w:lvlJc w:val="left"/>
+      <w:pPr>
+        <w:ind w:left="1004" w:hanging="360"/>
+      </w:pPr>
+    </w:lvl>
+    <w:lvl w:ilvl="1" w:tplc="2C0A0019" w:tentative="1">
+      <w:start w:val="1"/>
+      <w:numFmt w:val="lowerLetter"/>
+      <w:lvlText w:val="%2."/>
+      <w:lvlJc w:val="left"/>
+      <w:pPr>
+        <w:ind w:left="1724" w:hanging="360"/>
+      </w:pPr>
+    </w:lvl>
+    <w:lvl w:ilvl="2" w:tplc="2C0A001B" w:tentative="1">
+      <w:start w:val="1"/>
+      <w:numFmt w:val="lowerRoman"/>
+      <w:lvlText w:val="%3."/>
+      <w:lvlJc w:val="right"/>
+      <w:pPr>
+        <w:ind w:left="2444" w:hanging="180"/>
+      </w:pPr>
+    </w:lvl>
+    <w:lvl w:ilvl="3" w:tplc="2C0A000F" w:tentative="1">
+      <w:start w:val="1"/>
+      <w:numFmt w:val="decimal"/>
+      <w:lvlText w:val="%4."/>
+      <w:lvlJc w:val="left"/>
+      <w:pPr>
+        <w:ind w:left="3164" w:hanging="360"/>
+      </w:pPr>
+    </w:lvl>
+    <w:lvl w:ilvl="4" w:tplc="2C0A0019" w:tentative="1">
+      <w:start w:val="1"/>
+      <w:numFmt w:val="lowerLetter"/>
+      <w:lvlText w:val="%5."/>
+      <w:lvlJc w:val="left"/>
+      <w:pPr>
+        <w:ind w:left="3884" w:hanging="360"/>
+      </w:pPr>
+    </w:lvl>
+    <w:lvl w:ilvl="5" w:tplc="2C0A001B" w:tentative="1">
+      <w:start w:val="1"/>
+      <w:numFmt w:val="lowerRoman"/>
+      <w:lvlText w:val="%6."/>
+      <w:lvlJc w:val="right"/>
+      <w:pPr>
+        <w:ind w:left="4604" w:hanging="180"/>
+      </w:pPr>
+    </w:lvl>
+    <w:lvl w:ilvl="6" w:tplc="2C0A000F" w:tentative="1">
+      <w:start w:val="1"/>
+      <w:numFmt w:val="decimal"/>
+      <w:lvlText w:val="%7."/>
+      <w:lvlJc w:val="left"/>
+      <w:pPr>
+        <w:ind w:left="5324" w:hanging="360"/>
+      </w:pPr>
+    </w:lvl>
+    <w:lvl w:ilvl="7" w:tplc="2C0A0019" w:tentative="1">
+      <w:start w:val="1"/>
+      <w:numFmt w:val="lowerLetter"/>
+      <w:lvlText w:val="%8."/>
+      <w:lvlJc w:val="left"/>
+      <w:pPr>
+        <w:ind w:left="6044" w:hanging="360"/>
+      </w:pPr>
+    </w:lvl>
+    <w:lvl w:ilvl="8" w:tplc="2C0A001B" w:tentative="1">
+      <w:start w:val="1"/>
+      <w:numFmt w:val="lowerRoman"/>
+      <w:lvlText w:val="%9."/>
+      <w:lvlJc w:val="right"/>
+      <w:pPr>
+        <w:ind w:left="6764" w:hanging="180"/>
+      </w:pPr>
+    </w:lvl>
+  </w:abstractNum>
+  <w:abstractNum w:abstractNumId="4" w15:restartNumberingAfterBreak="0">
     <w:nsid w:val="414244BA"/>
     <w:multiLevelType w:val="hybridMultilevel"/>
     <w:tmpl w:val="D200E6FA"/>
@@ -1852,7 +3033,7 @@
       </w:rPr>
     </w:lvl>
   </w:abstractNum>
-  <w:abstractNum w:abstractNumId="2" w15:restartNumberingAfterBreak="0">
+  <w:abstractNum w:abstractNumId="5" w15:restartNumberingAfterBreak="0">
     <w:nsid w:val="478927E2"/>
     <w:multiLevelType w:val="hybridMultilevel"/>
     <w:tmpl w:val="A82420CE"/>
@@ -1938,7 +3119,120 @@
       </w:pPr>
     </w:lvl>
   </w:abstractNum>
-  <w:abstractNum w:abstractNumId="3" w15:restartNumberingAfterBreak="0">
+  <w:abstractNum w:abstractNumId="6" w15:restartNumberingAfterBreak="0">
+    <w:nsid w:val="4A880F4C"/>
+    <w:multiLevelType w:val="hybridMultilevel"/>
+    <w:tmpl w:val="F4F891D6"/>
+    <w:lvl w:ilvl="0" w:tplc="2C0A0001">
+      <w:start w:val="1"/>
+      <w:numFmt w:val="bullet"/>
+      <w:lvlText w:val=""/>
+      <w:lvlJc w:val="left"/>
+      <w:pPr>
+        <w:ind w:left="1004" w:hanging="360"/>
+      </w:pPr>
+      <w:rPr>
+        <w:rFonts w:ascii="Symbol" w:hAnsi="Symbol" w:hint="default"/>
+      </w:rPr>
+    </w:lvl>
+    <w:lvl w:ilvl="1" w:tplc="2C0A0003" w:tentative="1">
+      <w:start w:val="1"/>
+      <w:numFmt w:val="bullet"/>
+      <w:lvlText w:val="o"/>
+      <w:lvlJc w:val="left"/>
+      <w:pPr>
+        <w:ind w:left="1724" w:hanging="360"/>
+      </w:pPr>
+      <w:rPr>
+        <w:rFonts w:ascii="Courier New" w:hAnsi="Courier New" w:cs="Courier New" w:hint="default"/>
+      </w:rPr>
+    </w:lvl>
+    <w:lvl w:ilvl="2" w:tplc="2C0A0005" w:tentative="1">
+      <w:start w:val="1"/>
+      <w:numFmt w:val="bullet"/>
+      <w:lvlText w:val=""/>
+      <w:lvlJc w:val="left"/>
+      <w:pPr>
+        <w:ind w:left="2444" w:hanging="360"/>
+      </w:pPr>
+      <w:rPr>
+        <w:rFonts w:ascii="Wingdings" w:hAnsi="Wingdings" w:hint="default"/>
+      </w:rPr>
+    </w:lvl>
+    <w:lvl w:ilvl="3" w:tplc="2C0A0001" w:tentative="1">
+      <w:start w:val="1"/>
+      <w:numFmt w:val="bullet"/>
+      <w:lvlText w:val=""/>
+      <w:lvlJc w:val="left"/>
+      <w:pPr>
+        <w:ind w:left="3164" w:hanging="360"/>
+      </w:pPr>
+      <w:rPr>
+        <w:rFonts w:ascii="Symbol" w:hAnsi="Symbol" w:hint="default"/>
+      </w:rPr>
+    </w:lvl>
+    <w:lvl w:ilvl="4" w:tplc="2C0A0003" w:tentative="1">
+      <w:start w:val="1"/>
+      <w:numFmt w:val="bullet"/>
+      <w:lvlText w:val="o"/>
+      <w:lvlJc w:val="left"/>
+      <w:pPr>
+        <w:ind w:left="3884" w:hanging="360"/>
+      </w:pPr>
+      <w:rPr>
+        <w:rFonts w:ascii="Courier New" w:hAnsi="Courier New" w:cs="Courier New" w:hint="default"/>
+      </w:rPr>
+    </w:lvl>
+    <w:lvl w:ilvl="5" w:tplc="2C0A0005" w:tentative="1">
+      <w:start w:val="1"/>
+      <w:numFmt w:val="bullet"/>
+      <w:lvlText w:val=""/>
+      <w:lvlJc w:val="left"/>
+      <w:pPr>
+        <w:ind w:left="4604" w:hanging="360"/>
+      </w:pPr>
+      <w:rPr>
+        <w:rFonts w:ascii="Wingdings" w:hAnsi="Wingdings" w:hint="default"/>
+      </w:rPr>
+    </w:lvl>
+    <w:lvl w:ilvl="6" w:tplc="2C0A0001" w:tentative="1">
+      <w:start w:val="1"/>
+      <w:numFmt w:val="bullet"/>
+      <w:lvlText w:val=""/>
+      <w:lvlJc w:val="left"/>
+      <w:pPr>
+        <w:ind w:left="5324" w:hanging="360"/>
+      </w:pPr>
+      <w:rPr>
+        <w:rFonts w:ascii="Symbol" w:hAnsi="Symbol" w:hint="default"/>
+      </w:rPr>
+    </w:lvl>
+    <w:lvl w:ilvl="7" w:tplc="2C0A0003" w:tentative="1">
+      <w:start w:val="1"/>
+      <w:numFmt w:val="bullet"/>
+      <w:lvlText w:val="o"/>
+      <w:lvlJc w:val="left"/>
+      <w:pPr>
+        <w:ind w:left="6044" w:hanging="360"/>
+      </w:pPr>
+      <w:rPr>
+        <w:rFonts w:ascii="Courier New" w:hAnsi="Courier New" w:cs="Courier New" w:hint="default"/>
+      </w:rPr>
+    </w:lvl>
+    <w:lvl w:ilvl="8" w:tplc="2C0A0005" w:tentative="1">
+      <w:start w:val="1"/>
+      <w:numFmt w:val="bullet"/>
+      <w:lvlText w:val=""/>
+      <w:lvlJc w:val="left"/>
+      <w:pPr>
+        <w:ind w:left="6764" w:hanging="360"/>
+      </w:pPr>
+      <w:rPr>
+        <w:rFonts w:ascii="Wingdings" w:hAnsi="Wingdings" w:hint="default"/>
+      </w:rPr>
+    </w:lvl>
+  </w:abstractNum>
+  <w:abstractNum w:abstractNumId="7" w15:restartNumberingAfterBreak="0">
     <w:nsid w:val="79E7632E"/>
     <w:multiLevelType w:val="hybridMultilevel"/>
     <w:tmpl w:val="3474B67E"/>
@@ -2055,16 +3349,31 @@
     </w:lvl>
   </w:abstractNum>
   <w:num w:numId="1">
+    <w:abstractNumId w:val="4"/>
+  </w:num>
+  <w:num w:numId="2">
+    <w:abstractNumId w:val="5"/>
+  </w:num>
+  <w:num w:numId="3">
     <w:abstractNumId w:val="1"/>
   </w:num>
-  <w:num w:numId="2">
+  <w:num w:numId="4">
+    <w:abstractNumId w:val="7"/>
+  </w:num>
+  <w:num w:numId="5">
+    <w:abstractNumId w:val="7"/>
+  </w:num>
+  <w:num w:numId="6">
     <w:abstractNumId w:val="2"/>
   </w:num>
-  <w:num w:numId="3">
+  <w:num w:numId="7">
     <w:abstractNumId w:val="0"/>
   </w:num>
-  <w:num w:numId="4">
+  <w:num w:numId="8">
     <w:abstractNumId w:val="3"/>
+  </w:num>
+  <w:num w:numId="9">
+    <w:abstractNumId w:val="6"/>
   </w:num>
 </w:numbering>
 </file>
@@ -2508,10 +3817,10 @@
     <w:uiPriority w:val="9"/>
     <w:unhideWhenUsed/>
     <w:qFormat/>
-    <w:rsid w:val="00B64B74"/>
+    <w:rsid w:val="005C779B"/>
     <w:pPr>
       <w:tabs>
-        <w:tab w:val="left" w:pos="5529"/>
+        <w:tab w:val="left" w:pos="5103"/>
       </w:tabs>
       <w:spacing w:before="120"/>
       <w:ind w:left="57"/>
@@ -2533,11 +3842,10 @@
     <w:basedOn w:val="Normal"/>
     <w:next w:val="Normal"/>
     <w:link w:val="Ttulo3Car"/>
-    <w:autoRedefine/>
     <w:uiPriority w:val="9"/>
     <w:unhideWhenUsed/>
     <w:qFormat/>
-    <w:rsid w:val="00FA024C"/>
+    <w:rsid w:val="001F7E83"/>
     <w:pPr>
       <w:ind w:left="170"/>
       <w:outlineLvl w:val="2"/>
@@ -2545,7 +3853,7 @@
     <w:rPr>
       <w:rFonts w:asciiTheme="minorHAnsi" w:hAnsiTheme="minorHAnsi" w:cstheme="minorHAnsi"/>
       <w:color w:val="4472C4" w:themeColor="accent1"/>
-      <w:sz w:val="28"/>
+      <w:sz w:val="26"/>
       <w:szCs w:val="24"/>
     </w:rPr>
   </w:style>
@@ -2618,11 +3926,11 @@
     <w:basedOn w:val="Fuentedeprrafopredeter"/>
     <w:link w:val="Ttulo3"/>
     <w:uiPriority w:val="9"/>
-    <w:rsid w:val="00FA024C"/>
+    <w:rsid w:val="001F7E83"/>
     <w:rPr>
       <w:rFonts w:cstheme="minorHAnsi"/>
       <w:color w:val="4472C4" w:themeColor="accent1"/>
-      <w:sz w:val="28"/>
+      <w:sz w:val="26"/>
       <w:szCs w:val="24"/>
       <w:lang w:eastAsia="es-AR"/>
     </w:rPr>
@@ -2632,7 +3940,7 @@
     <w:basedOn w:val="Fuentedeprrafopredeter"/>
     <w:link w:val="Ttulo2"/>
     <w:uiPriority w:val="9"/>
-    <w:rsid w:val="00B64B74"/>
+    <w:rsid w:val="005C779B"/>
     <w:rPr>
       <w:rFonts w:asciiTheme="majorHAnsi" w:hAnsiTheme="majorHAnsi" w:cstheme="minorHAnsi"/>
       <w:b/>

</xml_diff>